<commit_message>
Questions 3 and 4
</commit_message>
<xml_diff>
--- a/Tech_Eval.docx
+++ b/Tech_Eval.docx
@@ -424,6 +424,8 @@
     <w:bookmarkEnd w:id="3"/>
     <w:p/>
     <w:p>
+      <w:bookmarkStart w:id="4" w:name="OLE_LINK5"/>
+      <w:bookmarkStart w:id="5" w:name="OLE_LINK6"/>
       <w:r>
         <w:t xml:space="preserve">3. Which is the correct approach to using an object that implements </w:t>
       </w:r>
@@ -1206,14 +1208,18 @@
         <w:t>}</w:t>
       </w:r>
     </w:p>
-    <w:p>
-      <w:pPr>
-        <w:rPr>
-          <w:noProof/>
-        </w:rPr>
-      </w:pPr>
-    </w:p>
-    <w:p>
+    <w:bookmarkEnd w:id="4"/>
+    <w:bookmarkEnd w:id="5"/>
+    <w:p>
+      <w:pPr>
+        <w:rPr>
+          <w:noProof/>
+        </w:rPr>
+      </w:pPr>
+    </w:p>
+    <w:p>
+      <w:bookmarkStart w:id="6" w:name="OLE_LINK7"/>
+      <w:bookmarkStart w:id="7" w:name="OLE_LINK8"/>
       <w:r>
         <w:t xml:space="preserve">4. </w:t>
       </w:r>
@@ -1939,6 +1945,8 @@
         <w:t>}</w:t>
       </w:r>
     </w:p>
+    <w:bookmarkEnd w:id="6"/>
+    <w:bookmarkEnd w:id="7"/>
     <w:p/>
     <w:p>
       <w:r>

</xml_diff>